<commit_message>
updated project notes with how to change to super user and our restart the ubuntu server
Former-commit-id: d882dc82f43c2bc85a251594a34774dfeba72d39 [formerly 184732567cbaaa64aebdfc371e0ab1d822031331]
Former-commit-id: a5a42bda6e5fa53c02dad1c0aa0d7c1d14c826de
</commit_message>
<xml_diff>
--- a/T1_2021/Project_Notes.docx
+++ b/T1_2021/Project_Notes.docx
@@ -2,6 +2,152 @@
 <file path=word/document.xml><?xml version="1.0" encoding="utf-8"?>
 <w:document xmlns:wpc="http://schemas.microsoft.com/office/word/2010/wordprocessingCanvas" xmlns:cx="http://schemas.microsoft.com/office/drawing/2014/chartex" xmlns:cx1="http://schemas.microsoft.com/office/drawing/2015/9/8/chartex" xmlns:cx2="http://schemas.microsoft.com/office/drawing/2015/10/21/chartex" xmlns:cx3="http://schemas.microsoft.com/office/drawing/2016/5/9/chartex" xmlns:cx4="http://schemas.microsoft.com/office/drawing/2016/5/10/chartex" xmlns:cx5="http://schemas.microsoft.com/office/drawing/2016/5/11/chartex" xmlns:cx6="http://schemas.microsoft.com/office/drawing/2016/5/12/chartex" xmlns:cx7="http://schemas.microsoft.com/office/drawing/2016/5/13/chartex" xmlns:cx8="http://schemas.microsoft.com/office/drawing/2016/5/14/chartex" xmlns:mc="http://schemas.openxmlformats.org/markup-compatibility/2006" xmlns:aink="http://schemas.microsoft.com/office/drawing/2016/ink" xmlns:am3d="http://schemas.microsoft.com/office/drawing/2017/model3d" xmlns:o="urn:schemas-microsoft-com:office:office" xmlns:r="http://schemas.openxmlformats.org/officeDocument/2006/relationships" xmlns:m="http://schemas.openxmlformats.org/officeDocument/2006/math" xmlns:v="urn:schemas-microsoft-com:vml" xmlns:wp14="http://schemas.microsoft.com/office/word/2010/wordprocessingDrawing" xmlns:wp="http://schemas.openxmlformats.org/drawingml/2006/wordprocessingDrawing" xmlns:w10="urn:schemas-microsoft-com:office:word" xmlns:w="http://schemas.openxmlformats.org/wordprocessingml/2006/main" xmlns:w14="http://schemas.microsoft.com/office/word/2010/wordml" xmlns:w15="http://schemas.microsoft.com/office/word/2012/wordml" xmlns:w16cex="http://schemas.microsoft.com/office/word/2018/wordml/cex" xmlns:w16cid="http://schemas.microsoft.com/office/word/2016/wordml/cid" xmlns:w16="http://schemas.microsoft.com/office/word/2018/wordml" xmlns:w16se="http://schemas.microsoft.com/office/word/2015/wordml/symex" xmlns:wpg="http://schemas.microsoft.com/office/word/2010/wordprocessingGroup" xmlns:wpi="http://schemas.microsoft.com/office/word/2010/wordprocessingInk" xmlns:wne="http://schemas.microsoft.com/office/word/2006/wordml" xmlns:wps="http://schemas.microsoft.com/office/word/2010/wordprocessingShape" mc:Ignorable="w14 w15 w16se w16cid w16 w16cex wp14">
   <w:body>
+    <w:p>
+      <w:pPr>
+        <w:rPr>
+          <w:rFonts w:ascii="Consolas" w:hAnsi="Consolas"/>
+          <w:color w:val="242729"/>
+          <w:sz w:val="20"/>
+          <w:szCs w:val="20"/>
+          <w:shd w:val="clear" w:color="auto" w:fill="E4E6E8"/>
+        </w:rPr>
+      </w:pPr>
+      <w:r>
+        <w:rPr>
+          <w:rFonts w:ascii="Consolas" w:hAnsi="Consolas"/>
+          <w:color w:val="242729"/>
+          <w:sz w:val="20"/>
+          <w:szCs w:val="20"/>
+          <w:shd w:val="clear" w:color="auto" w:fill="E4E6E8"/>
+        </w:rPr>
+        <w:t xml:space="preserve">To change to superuser </w:t>
+      </w:r>
+      <w:r>
+        <w:rPr>
+          <w:rFonts w:ascii="Consolas" w:hAnsi="Consolas"/>
+          <w:color w:val="242729"/>
+          <w:sz w:val="20"/>
+          <w:szCs w:val="20"/>
+          <w:shd w:val="clear" w:color="auto" w:fill="E4E6E8"/>
+        </w:rPr>
+        <w:t>on ubuntu</w:t>
+      </w:r>
+      <w:r>
+        <w:rPr>
+          <w:rFonts w:ascii="Consolas" w:hAnsi="Consolas"/>
+          <w:color w:val="242729"/>
+          <w:sz w:val="20"/>
+          <w:szCs w:val="20"/>
+          <w:shd w:val="clear" w:color="auto" w:fill="E4E6E8"/>
+        </w:rPr>
+        <w:t>:</w:t>
+      </w:r>
+      <w:r>
+        <w:rPr>
+          <w:rFonts w:ascii="Consolas" w:hAnsi="Consolas"/>
+          <w:color w:val="242729"/>
+          <w:sz w:val="20"/>
+          <w:szCs w:val="20"/>
+          <w:shd w:val="clear" w:color="auto" w:fill="E4E6E8"/>
+        </w:rPr>
+        <w:t xml:space="preserve"> </w:t>
+      </w:r>
+      <w:proofErr w:type="spellStart"/>
+      <w:r>
+        <w:rPr>
+          <w:rFonts w:ascii="Consolas" w:hAnsi="Consolas"/>
+          <w:color w:val="242729"/>
+          <w:sz w:val="20"/>
+          <w:szCs w:val="20"/>
+          <w:shd w:val="clear" w:color="auto" w:fill="E4E6E8"/>
+        </w:rPr>
+        <w:t>sudo</w:t>
+      </w:r>
+      <w:proofErr w:type="spellEnd"/>
+      <w:r>
+        <w:rPr>
+          <w:rFonts w:ascii="Consolas" w:hAnsi="Consolas"/>
+          <w:color w:val="242729"/>
+          <w:sz w:val="20"/>
+          <w:szCs w:val="20"/>
+          <w:shd w:val="clear" w:color="auto" w:fill="E4E6E8"/>
+        </w:rPr>
+        <w:t xml:space="preserve"> -s</w:t>
+      </w:r>
+    </w:p>
+    <w:p>
+      <w:pPr>
+        <w:pStyle w:val="HTMLPreformatted"/>
+        <w:textAlignment w:val="baseline"/>
+        <w:rPr>
+          <w:rFonts w:ascii="Consolas" w:hAnsi="Consolas"/>
+        </w:rPr>
+      </w:pPr>
+      <w:r>
+        <w:rPr>
+          <w:rFonts w:ascii="Consolas" w:hAnsi="Consolas"/>
+          <w:color w:val="242729"/>
+          <w:shd w:val="clear" w:color="auto" w:fill="E4E6E8"/>
+        </w:rPr>
+        <w:t xml:space="preserve">To terminate a port on </w:t>
+      </w:r>
+      <w:r>
+        <w:rPr>
+          <w:rFonts w:ascii="Consolas" w:hAnsi="Consolas"/>
+          <w:color w:val="242729"/>
+          <w:shd w:val="clear" w:color="auto" w:fill="E4E6E8"/>
+        </w:rPr>
+        <w:t xml:space="preserve">the </w:t>
+      </w:r>
+      <w:r>
+        <w:rPr>
+          <w:rFonts w:ascii="Consolas" w:hAnsi="Consolas"/>
+          <w:color w:val="242729"/>
+          <w:shd w:val="clear" w:color="auto" w:fill="E4E6E8"/>
+        </w:rPr>
+        <w:t xml:space="preserve">ubuntu server that was </w:t>
+      </w:r>
+      <w:r>
+        <w:rPr>
+          <w:rFonts w:ascii="Consolas" w:hAnsi="Consolas"/>
+          <w:color w:val="242729"/>
+          <w:shd w:val="clear" w:color="auto" w:fill="E4E6E8"/>
+        </w:rPr>
+        <w:t xml:space="preserve">used: </w:t>
+      </w:r>
+      <w:r>
+        <w:rPr>
+          <w:rFonts w:ascii="Consolas" w:hAnsi="Consolas"/>
+          <w:bdr w:val="none" w:sz="0" w:space="0" w:color="auto" w:frame="1"/>
+        </w:rPr>
+        <w:t xml:space="preserve">fuser -k -n </w:t>
+      </w:r>
+      <w:proofErr w:type="spellStart"/>
+      <w:r>
+        <w:rPr>
+          <w:rFonts w:ascii="Consolas" w:hAnsi="Consolas"/>
+          <w:bdr w:val="none" w:sz="0" w:space="0" w:color="auto" w:frame="1"/>
+        </w:rPr>
+        <w:t>tcp</w:t>
+      </w:r>
+      <w:proofErr w:type="spellEnd"/>
+      <w:r>
+        <w:rPr>
+          <w:rFonts w:ascii="Consolas" w:hAnsi="Consolas"/>
+          <w:bdr w:val="none" w:sz="0" w:space="0" w:color="auto" w:frame="1"/>
+        </w:rPr>
+        <w:t xml:space="preserve"> </w:t>
+      </w:r>
+      <w:proofErr w:type="gramStart"/>
+      <w:r>
+        <w:rPr>
+          <w:rFonts w:ascii="Consolas" w:hAnsi="Consolas"/>
+          <w:bdr w:val="none" w:sz="0" w:space="0" w:color="auto" w:frame="1"/>
+        </w:rPr>
+        <w:t>8080</w:t>
+      </w:r>
+      <w:proofErr w:type="gramEnd"/>
+    </w:p>
     <w:p/>
     <w:sectPr>
       <w:pgSz w:w="11906" w:h="16838"/>
@@ -439,6 +585,69 @@
     <w:semiHidden/>
     <w:unhideWhenUsed/>
   </w:style>
+  <w:style w:type="paragraph" w:styleId="HTMLPreformatted">
+    <w:name w:val="HTML Preformatted"/>
+    <w:basedOn w:val="Normal"/>
+    <w:link w:val="HTMLPreformattedChar"/>
+    <w:uiPriority w:val="99"/>
+    <w:semiHidden/>
+    <w:unhideWhenUsed/>
+    <w:rsid w:val="00D119B8"/>
+    <w:pPr>
+      <w:tabs>
+        <w:tab w:val="left" w:pos="916"/>
+        <w:tab w:val="left" w:pos="1832"/>
+        <w:tab w:val="left" w:pos="2748"/>
+        <w:tab w:val="left" w:pos="3664"/>
+        <w:tab w:val="left" w:pos="4580"/>
+        <w:tab w:val="left" w:pos="5496"/>
+        <w:tab w:val="left" w:pos="6412"/>
+        <w:tab w:val="left" w:pos="7328"/>
+        <w:tab w:val="left" w:pos="8244"/>
+        <w:tab w:val="left" w:pos="9160"/>
+        <w:tab w:val="left" w:pos="10076"/>
+        <w:tab w:val="left" w:pos="10992"/>
+        <w:tab w:val="left" w:pos="11908"/>
+        <w:tab w:val="left" w:pos="12824"/>
+        <w:tab w:val="left" w:pos="13740"/>
+        <w:tab w:val="left" w:pos="14656"/>
+      </w:tabs>
+      <w:spacing w:after="0" w:line="240" w:lineRule="auto"/>
+    </w:pPr>
+    <w:rPr>
+      <w:rFonts w:ascii="Courier New" w:eastAsia="Times New Roman" w:hAnsi="Courier New" w:cs="Courier New"/>
+      <w:sz w:val="20"/>
+      <w:szCs w:val="20"/>
+      <w:lang w:eastAsia="en-AU"/>
+    </w:rPr>
+  </w:style>
+  <w:style w:type="character" w:customStyle="1" w:styleId="HTMLPreformattedChar">
+    <w:name w:val="HTML Preformatted Char"/>
+    <w:basedOn w:val="DefaultParagraphFont"/>
+    <w:link w:val="HTMLPreformatted"/>
+    <w:uiPriority w:val="99"/>
+    <w:semiHidden/>
+    <w:rsid w:val="00D119B8"/>
+    <w:rPr>
+      <w:rFonts w:ascii="Courier New" w:eastAsia="Times New Roman" w:hAnsi="Courier New" w:cs="Courier New"/>
+      <w:sz w:val="20"/>
+      <w:szCs w:val="20"/>
+      <w:lang w:eastAsia="en-AU"/>
+    </w:rPr>
+  </w:style>
+  <w:style w:type="character" w:styleId="HTMLCode">
+    <w:name w:val="HTML Code"/>
+    <w:basedOn w:val="DefaultParagraphFont"/>
+    <w:uiPriority w:val="99"/>
+    <w:semiHidden/>
+    <w:unhideWhenUsed/>
+    <w:rsid w:val="00D119B8"/>
+    <w:rPr>
+      <w:rFonts w:ascii="Courier New" w:eastAsia="Times New Roman" w:hAnsi="Courier New" w:cs="Courier New"/>
+      <w:sz w:val="20"/>
+      <w:szCs w:val="20"/>
+    </w:rPr>
+  </w:style>
 </w:styles>
 </file>
 

</xml_diff>